<commit_message>
updated doc, uploaded pdf - assignment complete
</commit_message>
<xml_diff>
--- a/CT437_A2_LukeCanny_19339166.docx
+++ b/CT437_A2_LukeCanny_19339166.docx
@@ -899,19 +899,13 @@
         <w:t xml:space="preserve">In this assignment, </w:t>
       </w:r>
       <w:r>
-        <w:t xml:space="preserve">OpenSSL is used to encrypt and decrypt data using different blockciphers. The CPU </w:t>
-      </w:r>
-      <w:r>
-        <w:t>time</w:t>
+        <w:t>OpenSSL is used to encrypt and decrypt data using different blockciphers. The CPU time</w:t>
       </w:r>
       <w:r>
         <w:t xml:space="preserve"> </w:t>
       </w:r>
       <w:r>
-        <w:t>of</w:t>
-      </w:r>
-      <w:r>
-        <w:t xml:space="preserve"> each algorithm is measured and compared in </w:t>
+        <w:t xml:space="preserve">of each algorithm is measured and compared in </w:t>
       </w:r>
       <w:r>
         <w:t xml:space="preserve">this </w:t>
@@ -960,10 +954,7 @@
         </w:numPr>
       </w:pPr>
       <w:r>
-        <w:t>128- and 256-bit</w:t>
-      </w:r>
-      <w:r>
-        <w:t xml:space="preserve"> key length</w:t>
+        <w:t>128- and 256-bit key length</w:t>
       </w:r>
     </w:p>
     <w:p>
@@ -1007,13 +998,7 @@
         <w:t>In the following plot, the average time taken to complete encryption or decryption is measured for different block sizes.</w:t>
       </w:r>
       <w:r>
-        <w:t xml:space="preserve"> From the graph is it evident that AES (</w:t>
-      </w:r>
-      <w:r>
-        <w:t>advanced encryption standard</w:t>
-      </w:r>
-      <w:r>
-        <w:t>) algorithm is significantly faster than ARIA or Camellia</w:t>
+        <w:t xml:space="preserve"> From the graph is it evident that AES (advanced encryption standard) algorithm is significantly faster than ARIA or Camellia</w:t>
       </w:r>
       <w:r>
         <w:t xml:space="preserve"> regardless of the size of the plaintext.</w:t>
@@ -1273,9 +1258,24 @@
     </w:p>
     <w:p>
       <w:pPr>
+        <w:jc w:val="left"/>
+        <w:rPr>
+          <w:rFonts w:asciiTheme="majorHAnsi" w:eastAsiaTheme="majorEastAsia" w:hAnsiTheme="majorHAnsi" w:cstheme="majorBidi"/>
+          <w:color w:val="0F4761" w:themeColor="accent1" w:themeShade="BF"/>
+          <w:sz w:val="40"/>
+          <w:szCs w:val="40"/>
+        </w:rPr>
+      </w:pPr>
+      <w:r>
+        <w:br w:type="page"/>
+      </w:r>
+    </w:p>
+    <w:p>
+      <w:pPr>
         <w:pStyle w:val="Heading1"/>
       </w:pPr>
       <w:r>
+        <w:lastRenderedPageBreak/>
         <w:t>Problem 2: Implementing and Benchmarking Triple-DES</w:t>
       </w:r>
     </w:p>
@@ -1529,7 +1529,11 @@
         <w:t xml:space="preserve"> Problem 1 vs Triple DES Results</w:t>
       </w:r>
     </w:p>
-    <w:p/>
+    <w:p>
+      <w:r>
+        <w:t>The poor performance of Triple-DES can be attributed to many factors in its design. In short, Triple-DES is slower due to smaller block size, algorithm complexity and its lack of support for hardware acceleration when compared to AES, ARIA and Camellia. Specifically, 3DES is slower as it processes each block three times rather than only once.</w:t>
+      </w:r>
+    </w:p>
     <w:p>
       <w:pPr>
         <w:pStyle w:val="Heading2"/>
@@ -1546,69 +1550,14 @@
         </w:rPr>
       </w:pPr>
       <w:r>
-        <w:t>Similarly to problem 1</w:t>
-      </w:r>
-      <w:r>
-        <w:t xml:space="preserve">, the script is </w:t>
-      </w:r>
-      <w:r>
-        <w:t>run</w:t>
-      </w:r>
-      <w:r>
-        <w:t xml:space="preserve"> on </w:t>
-      </w:r>
-      <w:r>
-        <w:t xml:space="preserve">the same </w:t>
-      </w:r>
-      <w:r>
-        <w:t xml:space="preserve">virtual machine </w:t>
-      </w:r>
-      <w:r>
-        <w:t>(</w:t>
-      </w:r>
-      <w:r>
-        <w:t>Ubuntu 22.04</w:t>
-      </w:r>
-      <w:r>
-        <w:t>) in VS Code</w:t>
-      </w:r>
-      <w:r>
-        <w:t xml:space="preserve">. To gather the benchmarks into a file, the following bash command was used: </w:t>
+        <w:t xml:space="preserve">Similarly to problem 1, the script is run on the same virtual machine (Ubuntu 22.04) in VS Code. To gather the benchmarks into a file, the following bash command was used: </w:t>
       </w:r>
       <w:r>
         <w:rPr>
           <w:i/>
           <w:iCs/>
         </w:rPr>
-        <w:t>./problem_</w:t>
-      </w:r>
-      <w:r>
-        <w:rPr>
-          <w:i/>
-          <w:iCs/>
-        </w:rPr>
-        <w:t>2</w:t>
-      </w:r>
-      <w:r>
-        <w:rPr>
-          <w:i/>
-          <w:iCs/>
-        </w:rPr>
-        <w:t>/bin/</w:t>
-      </w:r>
-      <w:r>
-        <w:rPr>
-          <w:i/>
-          <w:iCs/>
-        </w:rPr>
-        <w:t>triple_des_encrypt</w:t>
-      </w:r>
-      <w:r>
-        <w:rPr>
-          <w:i/>
-          <w:iCs/>
-        </w:rPr>
-        <w:t xml:space="preserve"> &gt; output.csv</w:t>
+        <w:t>./problem_2/bin/triple_des_encrypt &gt; output.csv</w:t>
       </w:r>
     </w:p>
     <w:p>

</xml_diff>